<commit_message>
cambios en MainView y secindaryNews en Front, y cambios en newsController en Back
</commit_message>
<xml_diff>
--- a/documentation/Proyecto Blog.docx
+++ b/documentation/Proyecto Blog.docx
@@ -1587,7 +1587,6 @@
                 <w:szCs w:val="36"/>
               </w:rPr>
             </w:pPr>
-            <w:bookmarkStart w:id="0" w:name="_GoBack"/>
             <w:r>
               <w:rPr>
                 <w:noProof/>
@@ -1672,7 +1671,6 @@
                 </mc:Fallback>
               </mc:AlternateContent>
             </w:r>
-            <w:bookmarkEnd w:id="0"/>
             <w:r>
               <w:rPr>
                 <w:sz w:val="36"/>
@@ -1986,10 +1984,10 @@
         <w:tblLook w:val="04A0" w:firstRow="1" w:lastRow="0" w:firstColumn="1" w:lastColumn="0" w:noHBand="0" w:noVBand="1"/>
       </w:tblPr>
       <w:tblGrid>
-        <w:gridCol w:w="2802"/>
-        <w:gridCol w:w="4252"/>
-        <w:gridCol w:w="5387"/>
-        <w:gridCol w:w="2126"/>
+        <w:gridCol w:w="4503"/>
+        <w:gridCol w:w="4394"/>
+        <w:gridCol w:w="5103"/>
+        <w:gridCol w:w="567"/>
         <w:gridCol w:w="534"/>
       </w:tblGrid>
       <w:tr>
@@ -1998,7 +1996,7 @@
         </w:trPr>
         <w:tc>
           <w:tcPr>
-            <w:tcW w:w="2802" w:type="dxa"/>
+            <w:tcW w:w="4503" w:type="dxa"/>
           </w:tcPr>
           <w:p>
             <w:pPr>
@@ -2111,6 +2109,14 @@
               </w:rPr>
               <w:t>user</w:t>
             </w:r>
+            <w:r>
+              <w:rPr>
+                <w:b/>
+                <w:sz w:val="36"/>
+                <w:szCs w:val="36"/>
+              </w:rPr>
+              <w:t>s</w:t>
+            </w:r>
             <w:proofErr w:type="spellEnd"/>
             <w:r>
               <w:rPr>
@@ -2120,6 +2126,7 @@
               </w:rPr>
               <w:t>/</w:t>
             </w:r>
+            <w:proofErr w:type="spellStart"/>
             <w:r>
               <w:rPr>
                 <w:b/>
@@ -2128,6 +2135,15 @@
               </w:rPr>
               <w:t>id</w:t>
             </w:r>
+            <w:r>
+              <w:rPr>
+                <w:b/>
+                <w:sz w:val="36"/>
+                <w:szCs w:val="36"/>
+              </w:rPr>
+              <w:t>_user</w:t>
+            </w:r>
+            <w:proofErr w:type="spellEnd"/>
           </w:p>
           <w:p>
             <w:pPr>
@@ -2154,6 +2170,14 @@
               </w:rPr>
               <w:t>user</w:t>
             </w:r>
+            <w:r>
+              <w:rPr>
+                <w:b/>
+                <w:sz w:val="36"/>
+                <w:szCs w:val="36"/>
+              </w:rPr>
+              <w:t>s</w:t>
+            </w:r>
             <w:proofErr w:type="spellEnd"/>
             <w:r>
               <w:rPr>
@@ -2189,6 +2213,14 @@
               </w:rPr>
               <w:t>user</w:t>
             </w:r>
+            <w:r>
+              <w:rPr>
+                <w:b/>
+                <w:sz w:val="36"/>
+                <w:szCs w:val="36"/>
+              </w:rPr>
+              <w:t>s</w:t>
+            </w:r>
             <w:proofErr w:type="spellEnd"/>
             <w:r>
               <w:rPr>
@@ -2198,6 +2230,7 @@
               </w:rPr>
               <w:t>/</w:t>
             </w:r>
+            <w:proofErr w:type="spellStart"/>
             <w:r>
               <w:rPr>
                 <w:b/>
@@ -2206,6 +2239,15 @@
               </w:rPr>
               <w:t>id</w:t>
             </w:r>
+            <w:r>
+              <w:rPr>
+                <w:b/>
+                <w:sz w:val="36"/>
+                <w:szCs w:val="36"/>
+              </w:rPr>
+              <w:t>_user</w:t>
+            </w:r>
+            <w:proofErr w:type="spellEnd"/>
           </w:p>
           <w:p>
             <w:pPr>
@@ -2232,6 +2274,14 @@
               </w:rPr>
               <w:t>user</w:t>
             </w:r>
+            <w:r>
+              <w:rPr>
+                <w:b/>
+                <w:sz w:val="36"/>
+                <w:szCs w:val="36"/>
+              </w:rPr>
+              <w:t>s</w:t>
+            </w:r>
             <w:proofErr w:type="spellEnd"/>
             <w:r>
               <w:rPr>
@@ -2241,6 +2291,7 @@
               </w:rPr>
               <w:t>/</w:t>
             </w:r>
+            <w:proofErr w:type="spellStart"/>
             <w:r>
               <w:rPr>
                 <w:b/>
@@ -2249,6 +2300,17 @@
               </w:rPr>
               <w:t>id</w:t>
             </w:r>
+            <w:r>
+              <w:rPr>
+                <w:b/>
+                <w:sz w:val="36"/>
+                <w:szCs w:val="36"/>
+              </w:rPr>
+              <w:t>_user</w:t>
+            </w:r>
+            <w:bookmarkStart w:id="0" w:name="_GoBack"/>
+            <w:bookmarkEnd w:id="0"/>
+            <w:proofErr w:type="spellEnd"/>
           </w:p>
           <w:p>
             <w:pPr>
@@ -2273,7 +2335,7 @@
         </w:tc>
         <w:tc>
           <w:tcPr>
-            <w:tcW w:w="4252" w:type="dxa"/>
+            <w:tcW w:w="4394" w:type="dxa"/>
           </w:tcPr>
           <w:p>
             <w:pPr>
@@ -2332,7 +2394,15 @@
                 <w:sz w:val="36"/>
                 <w:szCs w:val="36"/>
               </w:rPr>
-              <w:t>notices</w:t>
+              <w:t>n</w:t>
+            </w:r>
+            <w:r>
+              <w:rPr>
+                <w:b/>
+                <w:sz w:val="36"/>
+                <w:szCs w:val="36"/>
+              </w:rPr>
+              <w:t>ews</w:t>
             </w:r>
             <w:proofErr w:type="spellEnd"/>
             <w:r>
@@ -2376,7 +2446,15 @@
                 <w:sz w:val="36"/>
                 <w:szCs w:val="36"/>
               </w:rPr>
-              <w:t>notice</w:t>
+              <w:t>n</w:t>
+            </w:r>
+            <w:r>
+              <w:rPr>
+                <w:b/>
+                <w:sz w:val="36"/>
+                <w:szCs w:val="36"/>
+              </w:rPr>
+              <w:t>ews</w:t>
             </w:r>
             <w:proofErr w:type="spellEnd"/>
             <w:r>
@@ -2402,7 +2480,15 @@
                 <w:sz w:val="36"/>
                 <w:szCs w:val="36"/>
               </w:rPr>
-              <w:t>_notice</w:t>
+              <w:t>_n</w:t>
+            </w:r>
+            <w:r>
+              <w:rPr>
+                <w:b/>
+                <w:sz w:val="36"/>
+                <w:szCs w:val="36"/>
+              </w:rPr>
+              <w:t>ews</w:t>
             </w:r>
             <w:proofErr w:type="spellEnd"/>
           </w:p>
@@ -2429,7 +2515,15 @@
                 <w:sz w:val="36"/>
                 <w:szCs w:val="36"/>
               </w:rPr>
-              <w:t>notice</w:t>
+              <w:t>n</w:t>
+            </w:r>
+            <w:r>
+              <w:rPr>
+                <w:b/>
+                <w:sz w:val="36"/>
+                <w:szCs w:val="36"/>
+              </w:rPr>
+              <w:t>ews</w:t>
             </w:r>
             <w:proofErr w:type="spellEnd"/>
             <w:r>
@@ -2464,7 +2558,15 @@
                 <w:sz w:val="36"/>
                 <w:szCs w:val="36"/>
               </w:rPr>
-              <w:t>notice</w:t>
+              <w:t>n</w:t>
+            </w:r>
+            <w:r>
+              <w:rPr>
+                <w:b/>
+                <w:sz w:val="36"/>
+                <w:szCs w:val="36"/>
+              </w:rPr>
+              <w:t>ews</w:t>
             </w:r>
             <w:proofErr w:type="spellEnd"/>
             <w:r>
@@ -2490,7 +2592,15 @@
                 <w:sz w:val="36"/>
                 <w:szCs w:val="36"/>
               </w:rPr>
-              <w:t>_notice</w:t>
+              <w:t>_n</w:t>
+            </w:r>
+            <w:r>
+              <w:rPr>
+                <w:b/>
+                <w:sz w:val="36"/>
+                <w:szCs w:val="36"/>
+              </w:rPr>
+              <w:t>ews</w:t>
             </w:r>
             <w:proofErr w:type="spellEnd"/>
           </w:p>
@@ -2517,7 +2627,15 @@
                 <w:sz w:val="36"/>
                 <w:szCs w:val="36"/>
               </w:rPr>
-              <w:t>notice</w:t>
+              <w:t>n</w:t>
+            </w:r>
+            <w:r>
+              <w:rPr>
+                <w:b/>
+                <w:sz w:val="36"/>
+                <w:szCs w:val="36"/>
+              </w:rPr>
+              <w:t>ews</w:t>
             </w:r>
             <w:proofErr w:type="spellEnd"/>
             <w:r>
@@ -2543,7 +2661,15 @@
                 <w:sz w:val="36"/>
                 <w:szCs w:val="36"/>
               </w:rPr>
-              <w:t>_notice</w:t>
+              <w:t>_n</w:t>
+            </w:r>
+            <w:r>
+              <w:rPr>
+                <w:b/>
+                <w:sz w:val="36"/>
+                <w:szCs w:val="36"/>
+              </w:rPr>
+              <w:t>ews</w:t>
             </w:r>
             <w:proofErr w:type="spellEnd"/>
           </w:p>
@@ -2559,7 +2685,7 @@
         </w:tc>
         <w:tc>
           <w:tcPr>
-            <w:tcW w:w="5387" w:type="dxa"/>
+            <w:tcW w:w="5103" w:type="dxa"/>
           </w:tcPr>
           <w:p>
             <w:pPr>
@@ -2673,7 +2799,15 @@
                 <w:sz w:val="36"/>
                 <w:szCs w:val="36"/>
               </w:rPr>
-              <w:t>notice</w:t>
+              <w:t>n</w:t>
+            </w:r>
+            <w:r>
+              <w:rPr>
+                <w:b/>
+                <w:sz w:val="36"/>
+                <w:szCs w:val="36"/>
+              </w:rPr>
+              <w:t>ews</w:t>
             </w:r>
             <w:proofErr w:type="spellEnd"/>
             <w:r>
@@ -2691,7 +2825,15 @@
                 <w:sz w:val="36"/>
                 <w:szCs w:val="36"/>
               </w:rPr>
-              <w:t>id_notice</w:t>
+              <w:t>id_n</w:t>
+            </w:r>
+            <w:r>
+              <w:rPr>
+                <w:b/>
+                <w:sz w:val="36"/>
+                <w:szCs w:val="36"/>
+              </w:rPr>
+              <w:t>ews</w:t>
             </w:r>
             <w:proofErr w:type="spellEnd"/>
           </w:p>
@@ -2745,7 +2887,15 @@
                 <w:sz w:val="36"/>
                 <w:szCs w:val="36"/>
               </w:rPr>
-              <w:t>notice</w:t>
+              <w:t>n</w:t>
+            </w:r>
+            <w:r>
+              <w:rPr>
+                <w:b/>
+                <w:sz w:val="36"/>
+                <w:szCs w:val="36"/>
+              </w:rPr>
+              <w:t>ews</w:t>
             </w:r>
             <w:proofErr w:type="spellEnd"/>
             <w:r>
@@ -2763,7 +2913,15 @@
                 <w:sz w:val="36"/>
                 <w:szCs w:val="36"/>
               </w:rPr>
-              <w:t>id_notice</w:t>
+              <w:t>id_n</w:t>
+            </w:r>
+            <w:r>
+              <w:rPr>
+                <w:b/>
+                <w:sz w:val="36"/>
+                <w:szCs w:val="36"/>
+              </w:rPr>
+              <w:t>ews</w:t>
             </w:r>
             <w:proofErr w:type="spellEnd"/>
           </w:p>
@@ -2808,7 +2966,15 @@
                 <w:sz w:val="36"/>
                 <w:szCs w:val="36"/>
               </w:rPr>
-              <w:t>notice</w:t>
+              <w:t>n</w:t>
+            </w:r>
+            <w:r>
+              <w:rPr>
+                <w:b/>
+                <w:sz w:val="36"/>
+                <w:szCs w:val="36"/>
+              </w:rPr>
+              <w:t>ews</w:t>
             </w:r>
             <w:proofErr w:type="spellEnd"/>
             <w:r>
@@ -2826,7 +2992,15 @@
                 <w:sz w:val="36"/>
                 <w:szCs w:val="36"/>
               </w:rPr>
-              <w:t>id_notice</w:t>
+              <w:t>id_n</w:t>
+            </w:r>
+            <w:r>
+              <w:rPr>
+                <w:b/>
+                <w:sz w:val="36"/>
+                <w:szCs w:val="36"/>
+              </w:rPr>
+              <w:t>ews</w:t>
             </w:r>
             <w:proofErr w:type="spellEnd"/>
           </w:p>
@@ -2871,7 +3045,15 @@
                 <w:sz w:val="36"/>
                 <w:szCs w:val="36"/>
               </w:rPr>
-              <w:t>notice</w:t>
+              <w:t>n</w:t>
+            </w:r>
+            <w:r>
+              <w:rPr>
+                <w:b/>
+                <w:sz w:val="36"/>
+                <w:szCs w:val="36"/>
+              </w:rPr>
+              <w:t>ews</w:t>
             </w:r>
             <w:proofErr w:type="spellEnd"/>
             <w:r>
@@ -2889,14 +3071,22 @@
                 <w:sz w:val="36"/>
                 <w:szCs w:val="36"/>
               </w:rPr>
-              <w:t>id_notice</w:t>
+              <w:t>id_n</w:t>
+            </w:r>
+            <w:r>
+              <w:rPr>
+                <w:b/>
+                <w:sz w:val="36"/>
+                <w:szCs w:val="36"/>
+              </w:rPr>
+              <w:t>ews</w:t>
             </w:r>
             <w:proofErr w:type="spellEnd"/>
           </w:p>
         </w:tc>
         <w:tc>
           <w:tcPr>
-            <w:tcW w:w="2126" w:type="dxa"/>
+            <w:tcW w:w="567" w:type="dxa"/>
           </w:tcPr>
           <w:p>
             <w:pPr>
@@ -3722,7 +3912,7 @@
 </file>
 
 <file path=customXml/itemProps1.xml><?xml version="1.0" encoding="utf-8"?>
-<ds:datastoreItem xmlns:ds="http://schemas.openxmlformats.org/officeDocument/2006/customXml" ds:itemID="{96D9732C-45C3-4851-8821-F0EE7913A466}">
+<ds:datastoreItem xmlns:ds="http://schemas.openxmlformats.org/officeDocument/2006/customXml" ds:itemID="{D39B5C47-2279-442B-AA67-C118D47A9FA9}">
   <ds:schemaRefs>
     <ds:schemaRef ds:uri="http://schemas.openxmlformats.org/officeDocument/2006/bibliography"/>
   </ds:schemaRefs>

</xml_diff>